<commit_message>
Add API and barebones project
</commit_message>
<xml_diff>
--- a/design/notes.docx
+++ b/design/notes.docx
@@ -16,6 +16,11 @@
       </w:r>
     </w:p>
     <w:p>
+      <w:pPr>
+        <w:rPr>
+          <w:vertAlign w:val="superscript"/>
+        </w:rPr>
+      </w:pPr>
       <w:r>
         <w:t>Due: Wednesday, Oct 18</w:t>
       </w:r>
@@ -25,12 +30,228 @@
         </w:rPr>
         <w:t>th</w:t>
       </w:r>
-    </w:p>
-    <w:p/>
-    <w:p>
       <w:bookmarkStart w:id="0" w:name="_GoBack"/>
       <w:bookmarkEnd w:id="0"/>
     </w:p>
+    <w:p>
+      <w:pPr>
+        <w:rPr>
+          <w:vertAlign w:val="superscript"/>
+        </w:rPr>
+      </w:pPr>
+    </w:p>
+    <w:p>
+      <w:pPr>
+        <w:rPr>
+          <w:vertAlign w:val="superscript"/>
+        </w:rPr>
+      </w:pPr>
+    </w:p>
+    <w:p>
+      <w:pPr>
+        <w:widowControl w:val="0"/>
+        <w:tabs>
+          <w:tab w:val="left" w:pos="543"/>
+        </w:tabs>
+        <w:autoSpaceDE w:val="0"/>
+        <w:autoSpaceDN w:val="0"/>
+        <w:adjustRightInd w:val="0"/>
+        <w:rPr>
+          <w:rFonts w:ascii="Menlo" w:hAnsi="Menlo" w:cs="Menlo"/>
+          <w:color w:val="000000"/>
+          <w:sz w:val="22"/>
+          <w:szCs w:val="22"/>
+        </w:rPr>
+      </w:pPr>
+      <w:r>
+        <w:rPr>
+          <w:rFonts w:ascii="Menlo" w:hAnsi="Menlo" w:cs="Menlo"/>
+          <w:color w:val="643820"/>
+          <w:sz w:val="22"/>
+          <w:szCs w:val="22"/>
+        </w:rPr>
+        <w:t xml:space="preserve">#include </w:t>
+      </w:r>
+      <w:r>
+        <w:rPr>
+          <w:rFonts w:ascii="Menlo" w:hAnsi="Menlo" w:cs="Menlo"/>
+          <w:color w:val="C41A16"/>
+          <w:sz w:val="22"/>
+          <w:szCs w:val="22"/>
+        </w:rPr>
+        <w:t>"</w:t>
+      </w:r>
+      <w:proofErr w:type="spellStart"/>
+      <w:r>
+        <w:rPr>
+          <w:rFonts w:ascii="Menlo" w:hAnsi="Menlo" w:cs="Menlo"/>
+          <w:color w:val="C41A16"/>
+          <w:sz w:val="22"/>
+          <w:szCs w:val="22"/>
+        </w:rPr>
+        <w:t>stdafx.h</w:t>
+      </w:r>
+      <w:proofErr w:type="spellEnd"/>
+      <w:r>
+        <w:rPr>
+          <w:rFonts w:ascii="Menlo" w:hAnsi="Menlo" w:cs="Menlo"/>
+          <w:color w:val="C41A16"/>
+          <w:sz w:val="22"/>
+          <w:szCs w:val="22"/>
+        </w:rPr>
+        <w:t>"</w:t>
+      </w:r>
+    </w:p>
+    <w:p>
+      <w:pPr>
+        <w:widowControl w:val="0"/>
+        <w:tabs>
+          <w:tab w:val="left" w:pos="543"/>
+        </w:tabs>
+        <w:autoSpaceDE w:val="0"/>
+        <w:autoSpaceDN w:val="0"/>
+        <w:adjustRightInd w:val="0"/>
+        <w:rPr>
+          <w:rFonts w:ascii="Menlo" w:hAnsi="Menlo" w:cs="Menlo"/>
+          <w:color w:val="000000"/>
+          <w:sz w:val="22"/>
+          <w:szCs w:val="22"/>
+        </w:rPr>
+      </w:pPr>
+      <w:r>
+        <w:rPr>
+          <w:rFonts w:ascii="Menlo" w:hAnsi="Menlo" w:cs="Menlo"/>
+          <w:color w:val="643820"/>
+          <w:sz w:val="22"/>
+          <w:szCs w:val="22"/>
+        </w:rPr>
+        <w:t xml:space="preserve">#include </w:t>
+      </w:r>
+      <w:r>
+        <w:rPr>
+          <w:rFonts w:ascii="Menlo" w:hAnsi="Menlo" w:cs="Menlo"/>
+          <w:color w:val="C41A16"/>
+          <w:sz w:val="22"/>
+          <w:szCs w:val="22"/>
+        </w:rPr>
+        <w:t>"</w:t>
+      </w:r>
+      <w:proofErr w:type="spellStart"/>
+      <w:r>
+        <w:rPr>
+          <w:rFonts w:ascii="Menlo" w:hAnsi="Menlo" w:cs="Menlo"/>
+          <w:color w:val="C41A16"/>
+          <w:sz w:val="22"/>
+          <w:szCs w:val="22"/>
+        </w:rPr>
+        <w:t>SkyeTekAPI.h</w:t>
+      </w:r>
+      <w:proofErr w:type="spellEnd"/>
+      <w:r>
+        <w:rPr>
+          <w:rFonts w:ascii="Menlo" w:hAnsi="Menlo" w:cs="Menlo"/>
+          <w:color w:val="C41A16"/>
+          <w:sz w:val="22"/>
+          <w:szCs w:val="22"/>
+        </w:rPr>
+        <w:t>"</w:t>
+      </w:r>
+    </w:p>
+    <w:p>
+      <w:pPr>
+        <w:rPr>
+          <w:rFonts w:ascii="Menlo" w:hAnsi="Menlo" w:cs="Menlo"/>
+          <w:color w:val="C41A16"/>
+          <w:sz w:val="22"/>
+          <w:szCs w:val="22"/>
+        </w:rPr>
+      </w:pPr>
+      <w:r>
+        <w:rPr>
+          <w:rFonts w:ascii="Menlo" w:hAnsi="Menlo" w:cs="Menlo"/>
+          <w:color w:val="643820"/>
+          <w:sz w:val="22"/>
+          <w:szCs w:val="22"/>
+        </w:rPr>
+        <w:t xml:space="preserve">#include </w:t>
+      </w:r>
+      <w:r>
+        <w:rPr>
+          <w:rFonts w:ascii="Menlo" w:hAnsi="Menlo" w:cs="Menlo"/>
+          <w:color w:val="C41A16"/>
+          <w:sz w:val="22"/>
+          <w:szCs w:val="22"/>
+        </w:rPr>
+        <w:t>"</w:t>
+      </w:r>
+      <w:proofErr w:type="spellStart"/>
+      <w:r>
+        <w:rPr>
+          <w:rFonts w:ascii="Menlo" w:hAnsi="Menlo" w:cs="Menlo"/>
+          <w:color w:val="C41A16"/>
+          <w:sz w:val="22"/>
+          <w:szCs w:val="22"/>
+        </w:rPr>
+        <w:t>SkyeTekProtocol.h</w:t>
+      </w:r>
+      <w:proofErr w:type="spellEnd"/>
+      <w:r>
+        <w:rPr>
+          <w:rFonts w:ascii="Menlo" w:hAnsi="Menlo" w:cs="Menlo"/>
+          <w:color w:val="C41A16"/>
+          <w:sz w:val="22"/>
+          <w:szCs w:val="22"/>
+        </w:rPr>
+        <w:t>"</w:t>
+      </w:r>
+    </w:p>
+    <w:p/>
+    <w:p/>
+    <w:p>
+      <w:r>
+        <w:t>Functions:</w:t>
+      </w:r>
+    </w:p>
+    <w:p>
+      <w:proofErr w:type="spellStart"/>
+      <w:r>
+        <w:t>SkyeTek_CreateDevice</w:t>
+      </w:r>
+      <w:proofErr w:type="spellEnd"/>
+      <w:r>
+        <w:t>(“COM1”)</w:t>
+      </w:r>
+    </w:p>
+    <w:p>
+      <w:r>
+        <w:t>Creates a device handle</w:t>
+      </w:r>
+    </w:p>
+    <w:p/>
+    <w:p>
+      <w:proofErr w:type="spellStart"/>
+      <w:r>
+        <w:t>SkyeTek_</w:t>
+      </w:r>
+      <w:proofErr w:type="gramStart"/>
+      <w:r>
+        <w:t>OpenDevice</w:t>
+      </w:r>
+      <w:proofErr w:type="spellEnd"/>
+      <w:r>
+        <w:t>(</w:t>
+      </w:r>
+      <w:proofErr w:type="gramEnd"/>
+      <w:r>
+        <w:t>)</w:t>
+      </w:r>
+    </w:p>
+    <w:p>
+      <w:r>
+        <w:t>Opens a device handle</w:t>
+      </w:r>
+    </w:p>
+    <w:p/>
     <w:sectPr>
       <w:pgSz w:w="12240" w:h="15840"/>
       <w:pgMar w:top="1440" w:right="1440" w:bottom="1440" w:left="1440" w:header="708" w:footer="708" w:gutter="0"/>

</xml_diff>

<commit_message>
Add threading and several other improvements. Working.
</commit_message>
<xml_diff>
--- a/design/notes.docx
+++ b/design/notes.docx
@@ -30,8 +30,6 @@
         </w:rPr>
         <w:t>th</w:t>
       </w:r>
-      <w:bookmarkStart w:id="0" w:name="_GoBack"/>
-      <w:bookmarkEnd w:id="0"/>
     </w:p>
     <w:p>
       <w:pPr>
@@ -252,6 +250,268 @@
       </w:r>
     </w:p>
     <w:p/>
+    <w:p/>
+    <w:p>
+      <w:pPr>
+        <w:rPr>
+          <w:rFonts w:ascii="Times New Roman" w:eastAsia="Times New Roman" w:hAnsi="Times New Roman" w:cs="Times New Roman"/>
+        </w:rPr>
+      </w:pPr>
+      <w:r>
+        <w:rPr>
+          <w:rFonts w:ascii="Consolas" w:eastAsia="Times New Roman" w:hAnsi="Consolas" w:cs="Times New Roman"/>
+          <w:color w:val="24292E"/>
+          <w:sz w:val="18"/>
+          <w:szCs w:val="18"/>
+          <w:shd w:val="clear" w:color="auto" w:fill="FFFFFF"/>
+        </w:rPr>
+        <w:t xml:space="preserve">LPSKYETEK_DEVICE* devices = </w:t>
+      </w:r>
+      <w:r>
+        <w:rPr>
+          <w:rFonts w:ascii="Consolas" w:eastAsia="Times New Roman" w:hAnsi="Consolas" w:cs="Times New Roman"/>
+          <w:color w:val="005CC5"/>
+          <w:sz w:val="18"/>
+          <w:szCs w:val="18"/>
+          <w:shd w:val="clear" w:color="auto" w:fill="FFFFFF"/>
+        </w:rPr>
+        <w:t>NULL</w:t>
+      </w:r>
+      <w:r>
+        <w:rPr>
+          <w:rFonts w:ascii="Consolas" w:eastAsia="Times New Roman" w:hAnsi="Consolas" w:cs="Times New Roman"/>
+          <w:color w:val="24292E"/>
+          <w:sz w:val="18"/>
+          <w:szCs w:val="18"/>
+          <w:shd w:val="clear" w:color="auto" w:fill="FFFFFF"/>
+        </w:rPr>
+        <w:t>;</w:t>
+      </w:r>
+    </w:p>
+    <w:p>
+      <w:pPr>
+        <w:rPr>
+          <w:rFonts w:ascii="Times New Roman" w:eastAsia="Times New Roman" w:hAnsi="Times New Roman" w:cs="Times New Roman"/>
+        </w:rPr>
+      </w:pPr>
+      <w:proofErr w:type="spellStart"/>
+      <w:r>
+        <w:t>SkyeTek_DiscoverDevices</w:t>
+      </w:r>
+      <w:proofErr w:type="spellEnd"/>
+      <w:r>
+        <w:t>(</w:t>
+      </w:r>
+      <w:r>
+        <w:rPr>
+          <w:rFonts w:ascii="Consolas" w:eastAsia="Times New Roman" w:hAnsi="Consolas" w:cs="Times New Roman"/>
+          <w:color w:val="24292E"/>
+          <w:sz w:val="18"/>
+          <w:szCs w:val="18"/>
+          <w:shd w:val="clear" w:color="auto" w:fill="FFFFFF"/>
+        </w:rPr>
+        <w:t>&amp;devices</w:t>
+      </w:r>
+      <w:r>
+        <w:t>)</w:t>
+      </w:r>
+    </w:p>
+    <w:p/>
+    <w:p/>
+    <w:p>
+      <w:r>
+        <w:t>Requirements:</w:t>
+      </w:r>
+    </w:p>
+    <w:p>
+      <w:r>
+        <w:t>Menu items:</w:t>
+      </w:r>
+    </w:p>
+    <w:p>
+      <w:pPr>
+        <w:pStyle w:val="ListParagraph"/>
+        <w:numPr>
+          <w:ilvl w:val="0"/>
+          <w:numId w:val="1"/>
+        </w:numPr>
+      </w:pPr>
+      <w:r>
+        <w:t>Start</w:t>
+      </w:r>
+    </w:p>
+    <w:p>
+      <w:pPr>
+        <w:pStyle w:val="ListParagraph"/>
+        <w:numPr>
+          <w:ilvl w:val="0"/>
+          <w:numId w:val="1"/>
+        </w:numPr>
+      </w:pPr>
+      <w:r>
+        <w:t>Stop</w:t>
+      </w:r>
+    </w:p>
+    <w:p>
+      <w:pPr>
+        <w:pStyle w:val="ListParagraph"/>
+        <w:numPr>
+          <w:ilvl w:val="0"/>
+          <w:numId w:val="1"/>
+        </w:numPr>
+      </w:pPr>
+      <w:r>
+        <w:t>Help?</w:t>
+      </w:r>
+    </w:p>
+    <w:p/>
+    <w:p>
+      <w:r>
+        <w:t>When in start mode:</w:t>
+      </w:r>
+    </w:p>
+    <w:p>
+      <w:pPr>
+        <w:pStyle w:val="ListParagraph"/>
+        <w:numPr>
+          <w:ilvl w:val="0"/>
+          <w:numId w:val="1"/>
+        </w:numPr>
+      </w:pPr>
+      <w:r>
+        <w:t>Read nearby tags and display them on the screen.</w:t>
+      </w:r>
+    </w:p>
+    <w:p>
+      <w:pPr>
+        <w:pStyle w:val="ListParagraph"/>
+        <w:numPr>
+          <w:ilvl w:val="0"/>
+          <w:numId w:val="1"/>
+        </w:numPr>
+      </w:pPr>
+      <w:r>
+        <w:t>Optional exit start mode</w:t>
+      </w:r>
+    </w:p>
+    <w:p>
+      <w:pPr>
+        <w:pStyle w:val="ListParagraph"/>
+        <w:numPr>
+          <w:ilvl w:val="0"/>
+          <w:numId w:val="1"/>
+        </w:numPr>
+      </w:pPr>
+      <w:r>
+        <w:t>Close app</w:t>
+      </w:r>
+    </w:p>
+    <w:p/>
+    <w:p>
+      <w:r>
+        <w:t>When in stop mode (default?):</w:t>
+      </w:r>
+    </w:p>
+    <w:p>
+      <w:pPr>
+        <w:pStyle w:val="ListParagraph"/>
+        <w:numPr>
+          <w:ilvl w:val="0"/>
+          <w:numId w:val="1"/>
+        </w:numPr>
+      </w:pPr>
+      <w:r>
+        <w:t>Optionally enter start mode</w:t>
+      </w:r>
+    </w:p>
+    <w:p>
+      <w:pPr>
+        <w:pStyle w:val="ListParagraph"/>
+        <w:numPr>
+          <w:ilvl w:val="0"/>
+          <w:numId w:val="1"/>
+        </w:numPr>
+      </w:pPr>
+      <w:r>
+        <w:t>Close app</w:t>
+      </w:r>
+    </w:p>
+    <w:p/>
+    <w:p/>
+    <w:p/>
+    <w:p>
+      <w:r>
+        <w:t>Design:</w:t>
+      </w:r>
+    </w:p>
+    <w:p>
+      <w:proofErr w:type="spellStart"/>
+      <w:r>
+        <w:t>WinMain</w:t>
+      </w:r>
+      <w:proofErr w:type="spellEnd"/>
+    </w:p>
+    <w:p>
+      <w:pPr>
+        <w:pStyle w:val="ListParagraph"/>
+        <w:numPr>
+          <w:ilvl w:val="0"/>
+          <w:numId w:val="1"/>
+        </w:numPr>
+      </w:pPr>
+      <w:r>
+        <w:t xml:space="preserve">Sets window </w:t>
+      </w:r>
+      <w:proofErr w:type="spellStart"/>
+      <w:r>
+        <w:t>params</w:t>
+      </w:r>
+      <w:proofErr w:type="spellEnd"/>
+    </w:p>
+    <w:p>
+      <w:pPr>
+        <w:pStyle w:val="ListParagraph"/>
+        <w:numPr>
+          <w:ilvl w:val="0"/>
+          <w:numId w:val="1"/>
+        </w:numPr>
+      </w:pPr>
+      <w:r>
+        <w:t>Draws window</w:t>
+      </w:r>
+    </w:p>
+    <w:p>
+      <w:pPr>
+        <w:pStyle w:val="ListParagraph"/>
+        <w:numPr>
+          <w:ilvl w:val="0"/>
+          <w:numId w:val="1"/>
+        </w:numPr>
+      </w:pPr>
+      <w:r>
+        <w:t>Starts reading thread</w:t>
+      </w:r>
+    </w:p>
+    <w:p/>
+    <w:p>
+      <w:proofErr w:type="spellStart"/>
+      <w:r>
+        <w:lastRenderedPageBreak/>
+        <w:t>WndProc</w:t>
+      </w:r>
+      <w:proofErr w:type="spellEnd"/>
+    </w:p>
+    <w:p>
+      <w:pPr>
+        <w:pStyle w:val="ListParagraph"/>
+        <w:numPr>
+          <w:ilvl w:val="0"/>
+          <w:numId w:val="1"/>
+        </w:numPr>
+      </w:pPr>
+      <w:bookmarkStart w:id="0" w:name="_GoBack"/>
+      <w:bookmarkEnd w:id="0"/>
+    </w:p>
     <w:sectPr>
       <w:pgSz w:w="12240" w:h="15840"/>
       <w:pgMar w:top="1440" w:right="1440" w:bottom="1440" w:left="1440" w:header="708" w:footer="708" w:gutter="0"/>
@@ -260,6 +520,126 @@
     </w:sectPr>
   </w:body>
 </w:document>
+</file>
+
+<file path=word/numbering.xml><?xml version="1.0" encoding="utf-8"?>
+<w:numbering xmlns:wpc="http://schemas.microsoft.com/office/word/2010/wordprocessingCanvas" xmlns:mo="http://schemas.microsoft.com/office/mac/office/2008/main" xmlns:mc="http://schemas.openxmlformats.org/markup-compatibility/2006" xmlns:mv="urn:schemas-microsoft-com:mac:vml" xmlns:o="urn:schemas-microsoft-com:office:office" xmlns:r="http://schemas.openxmlformats.org/officeDocument/2006/relationships" xmlns:m="http://schemas.openxmlformats.org/officeDocument/2006/math" xmlns:v="urn:schemas-microsoft-com:vml" xmlns:wp14="http://schemas.microsoft.com/office/word/2010/wordprocessingDrawing" xmlns:wp="http://schemas.openxmlformats.org/drawingml/2006/wordprocessingDrawing" xmlns:w10="urn:schemas-microsoft-com:office:word" xmlns:w="http://schemas.openxmlformats.org/wordprocessingml/2006/main" xmlns:w14="http://schemas.microsoft.com/office/word/2010/wordml" xmlns:w15="http://schemas.microsoft.com/office/word/2012/wordml" xmlns:wpg="http://schemas.microsoft.com/office/word/2010/wordprocessingGroup" xmlns:wpi="http://schemas.microsoft.com/office/word/2010/wordprocessingInk" xmlns:wne="http://schemas.microsoft.com/office/word/2006/wordml" xmlns:wps="http://schemas.microsoft.com/office/word/2010/wordprocessingShape" mc:Ignorable="w14 w15 wp14">
+  <w:abstractNum w:abstractNumId="0">
+    <w:nsid w:val="59B7095A"/>
+    <w:multiLevelType w:val="hybridMultilevel"/>
+    <w:tmpl w:val="6232B49A"/>
+    <w:lvl w:ilvl="0" w:tplc="8A6E48DA">
+      <w:numFmt w:val="bullet"/>
+      <w:lvlText w:val="-"/>
+      <w:lvlJc w:val="left"/>
+      <w:pPr>
+        <w:ind w:left="420" w:hanging="360"/>
+      </w:pPr>
+      <w:rPr>
+        <w:rFonts w:ascii="Calibri" w:eastAsiaTheme="minorHAnsi" w:hAnsi="Calibri" w:cstheme="minorBidi" w:hint="default"/>
+      </w:rPr>
+    </w:lvl>
+    <w:lvl w:ilvl="1" w:tplc="04090003" w:tentative="1">
+      <w:start w:val="1"/>
+      <w:numFmt w:val="bullet"/>
+      <w:lvlText w:val="o"/>
+      <w:lvlJc w:val="left"/>
+      <w:pPr>
+        <w:ind w:left="1140" w:hanging="360"/>
+      </w:pPr>
+      <w:rPr>
+        <w:rFonts w:ascii="Courier New" w:hAnsi="Courier New" w:cs="Courier New" w:hint="default"/>
+      </w:rPr>
+    </w:lvl>
+    <w:lvl w:ilvl="2" w:tplc="04090005" w:tentative="1">
+      <w:start w:val="1"/>
+      <w:numFmt w:val="bullet"/>
+      <w:lvlText w:val=""/>
+      <w:lvlJc w:val="left"/>
+      <w:pPr>
+        <w:ind w:left="1860" w:hanging="360"/>
+      </w:pPr>
+      <w:rPr>
+        <w:rFonts w:ascii="Wingdings" w:hAnsi="Wingdings" w:hint="default"/>
+      </w:rPr>
+    </w:lvl>
+    <w:lvl w:ilvl="3" w:tplc="04090001" w:tentative="1">
+      <w:start w:val="1"/>
+      <w:numFmt w:val="bullet"/>
+      <w:lvlText w:val=""/>
+      <w:lvlJc w:val="left"/>
+      <w:pPr>
+        <w:ind w:left="2580" w:hanging="360"/>
+      </w:pPr>
+      <w:rPr>
+        <w:rFonts w:ascii="Symbol" w:hAnsi="Symbol" w:hint="default"/>
+      </w:rPr>
+    </w:lvl>
+    <w:lvl w:ilvl="4" w:tplc="04090003" w:tentative="1">
+      <w:start w:val="1"/>
+      <w:numFmt w:val="bullet"/>
+      <w:lvlText w:val="o"/>
+      <w:lvlJc w:val="left"/>
+      <w:pPr>
+        <w:ind w:left="3300" w:hanging="360"/>
+      </w:pPr>
+      <w:rPr>
+        <w:rFonts w:ascii="Courier New" w:hAnsi="Courier New" w:cs="Courier New" w:hint="default"/>
+      </w:rPr>
+    </w:lvl>
+    <w:lvl w:ilvl="5" w:tplc="04090005" w:tentative="1">
+      <w:start w:val="1"/>
+      <w:numFmt w:val="bullet"/>
+      <w:lvlText w:val=""/>
+      <w:lvlJc w:val="left"/>
+      <w:pPr>
+        <w:ind w:left="4020" w:hanging="360"/>
+      </w:pPr>
+      <w:rPr>
+        <w:rFonts w:ascii="Wingdings" w:hAnsi="Wingdings" w:hint="default"/>
+      </w:rPr>
+    </w:lvl>
+    <w:lvl w:ilvl="6" w:tplc="04090001" w:tentative="1">
+      <w:start w:val="1"/>
+      <w:numFmt w:val="bullet"/>
+      <w:lvlText w:val=""/>
+      <w:lvlJc w:val="left"/>
+      <w:pPr>
+        <w:ind w:left="4740" w:hanging="360"/>
+      </w:pPr>
+      <w:rPr>
+        <w:rFonts w:ascii="Symbol" w:hAnsi="Symbol" w:hint="default"/>
+      </w:rPr>
+    </w:lvl>
+    <w:lvl w:ilvl="7" w:tplc="04090003" w:tentative="1">
+      <w:start w:val="1"/>
+      <w:numFmt w:val="bullet"/>
+      <w:lvlText w:val="o"/>
+      <w:lvlJc w:val="left"/>
+      <w:pPr>
+        <w:ind w:left="5460" w:hanging="360"/>
+      </w:pPr>
+      <w:rPr>
+        <w:rFonts w:ascii="Courier New" w:hAnsi="Courier New" w:cs="Courier New" w:hint="default"/>
+      </w:rPr>
+    </w:lvl>
+    <w:lvl w:ilvl="8" w:tplc="04090005" w:tentative="1">
+      <w:start w:val="1"/>
+      <w:numFmt w:val="bullet"/>
+      <w:lvlText w:val=""/>
+      <w:lvlJc w:val="left"/>
+      <w:pPr>
+        <w:ind w:left="6180" w:hanging="360"/>
+      </w:pPr>
+      <w:rPr>
+        <w:rFonts w:ascii="Wingdings" w:hAnsi="Wingdings" w:hint="default"/>
+      </w:rPr>
+    </w:lvl>
+  </w:abstractNum>
+  <w:num w:numId="1">
+    <w:abstractNumId w:val="0"/>
+  </w:num>
+</w:numbering>
 </file>
 
 <file path=word/styles.xml><?xml version="1.0" encoding="utf-8"?>
@@ -690,6 +1070,22 @@
     <w:semiHidden/>
     <w:unhideWhenUsed/>
   </w:style>
+  <w:style w:type="paragraph" w:styleId="ListParagraph">
+    <w:name w:val="List Paragraph"/>
+    <w:basedOn w:val="Normal"/>
+    <w:uiPriority w:val="34"/>
+    <w:qFormat/>
+    <w:rsid w:val="008F4D1E"/>
+    <w:pPr>
+      <w:ind w:left="720"/>
+      <w:contextualSpacing/>
+    </w:pPr>
+  </w:style>
+  <w:style w:type="character" w:customStyle="1" w:styleId="pl-c1">
+    <w:name w:val="pl-c1"/>
+    <w:basedOn w:val="DefaultParagraphFont"/>
+    <w:rsid w:val="0067280F"/>
+  </w:style>
 </w:styles>
 </file>
 

</xml_diff>